<commit_message>
updated tut3 questions with bonus
</commit_message>
<xml_diff>
--- a/tutorials/3/docs/questions.docx
+++ b/tutorials/3/docs/questions.docx
@@ -1,9 +1,25 @@
 
 <file path=word/document.xml><?xml version="1.0" encoding="utf-8"?>
-<w:document xmlns:wpc="http://schemas.microsoft.com/office/word/2010/wordprocessingCanvas" xmlns:cx="http://schemas.microsoft.com/office/drawing/2014/chartex" xmlns:cx1="http://schemas.microsoft.com/office/drawing/2015/9/8/chartex" xmlns:mc="http://schemas.openxmlformats.org/markup-compatibility/2006" xmlns:o="urn:schemas-microsoft-com:office:office" xmlns:r="http://schemas.openxmlformats.org/officeDocument/2006/relationships" xmlns:m="http://schemas.openxmlformats.org/officeDocument/2006/math" xmlns:v="urn:schemas-microsoft-com:vml" xmlns:wp14="http://schemas.microsoft.com/office/word/2010/wordprocessingDrawing" xmlns:wp="http://schemas.openxmlformats.org/drawingml/2006/wordprocessingDrawing" xmlns:w10="urn:schemas-microsoft-com:office:word" xmlns:w="http://schemas.openxmlformats.org/wordprocessingml/2006/main" xmlns:w14="http://schemas.microsoft.com/office/word/2010/wordml" xmlns:w15="http://schemas.microsoft.com/office/word/2012/wordml" xmlns:w16se="http://schemas.microsoft.com/office/word/2015/wordml/symex" xmlns:wpg="http://schemas.microsoft.com/office/word/2010/wordprocessingGroup" xmlns:wpi="http://schemas.microsoft.com/office/word/2010/wordprocessingInk" xmlns:wne="http://schemas.microsoft.com/office/word/2006/wordml" xmlns:wps="http://schemas.microsoft.com/office/word/2010/wordprocessingShape" mc:Ignorable="w14 w15 w16se wp14">
+<w:document xmlns:wpc="http://schemas.microsoft.com/office/word/2010/wordprocessingCanvas" xmlns:cx="http://schemas.microsoft.com/office/drawing/2014/chartex" xmlns:cx1="http://schemas.microsoft.com/office/drawing/2015/9/8/chartex" xmlns:cx2="http://schemas.microsoft.com/office/drawing/2015/10/21/chartex" xmlns:cx3="http://schemas.microsoft.com/office/drawing/2016/5/9/chartex" xmlns:cx4="http://schemas.microsoft.com/office/drawing/2016/5/10/chartex" xmlns:cx5="http://schemas.microsoft.com/office/drawing/2016/5/11/chartex" xmlns:cx6="http://schemas.microsoft.com/office/drawing/2016/5/12/chartex" xmlns:cx7="http://schemas.microsoft.com/office/drawing/2016/5/13/chartex" xmlns:cx8="http://schemas.microsoft.com/office/drawing/2016/5/14/chartex" xmlns:mc="http://schemas.openxmlformats.org/markup-compatibility/2006" xmlns:aink="http://schemas.microsoft.com/office/drawing/2016/ink" xmlns:am3d="http://schemas.microsoft.com/office/drawing/2017/model3d" xmlns:o="urn:schemas-microsoft-com:office:office" xmlns:r="http://schemas.openxmlformats.org/officeDocument/2006/relationships" xmlns:m="http://schemas.openxmlformats.org/officeDocument/2006/math" xmlns:v="urn:schemas-microsoft-com:vml" xmlns:wp14="http://schemas.microsoft.com/office/word/2010/wordprocessingDrawing" xmlns:wp="http://schemas.openxmlformats.org/drawingml/2006/wordprocessingDrawing" xmlns:w10="urn:schemas-microsoft-com:office:word" xmlns:w="http://schemas.openxmlformats.org/wordprocessingml/2006/main" xmlns:w14="http://schemas.microsoft.com/office/word/2010/wordml" xmlns:w15="http://schemas.microsoft.com/office/word/2012/wordml" xmlns:w16cid="http://schemas.microsoft.com/office/word/2016/wordml/cid" xmlns:w16se="http://schemas.microsoft.com/office/word/2015/wordml/symex" xmlns:wpg="http://schemas.microsoft.com/office/word/2010/wordprocessingGroup" xmlns:wpi="http://schemas.microsoft.com/office/word/2010/wordprocessingInk" xmlns:wne="http://schemas.microsoft.com/office/word/2006/wordml" xmlns:wps="http://schemas.microsoft.com/office/word/2010/wordprocessingShape" mc:Ignorable="w14 w15 w16se w16cid wp14">
   <w:body>
     <w:p>
       <w:r>
+        <w:t>Thursday Operating Systems Tutorial Group 6</w:t>
+      </w:r>
+    </w:p>
+    <w:p>
+      <w:r>
+        <w:t>Bradon Lodwick 100585662</w:t>
+      </w:r>
+    </w:p>
+    <w:p>
+      <w:r>
+        <w:t>Thomas Reis 100590630</w:t>
+      </w:r>
+    </w:p>
+    <w:p/>
+    <w:p>
+      <w:r>
         <w:t>Conceptual Questions</w:t>
       </w:r>
     </w:p>
@@ -275,10 +291,7 @@
         </w:numPr>
       </w:pPr>
       <w:r>
-        <w:t>type is the type of the variable</w:t>
-      </w:r>
-      <w:r>
-        <w:t xml:space="preserve"> the pointer is pointing too</w:t>
+        <w:t>type is the type of the variable the pointer is pointing too</w:t>
       </w:r>
     </w:p>
     <w:p>
@@ -355,19 +368,65 @@
           <w:numId w:val="5"/>
         </w:numPr>
       </w:pPr>
+      <w:r>
+        <w:t xml:space="preserve">malloc allocates memory of the given size and gives a </w:t>
+      </w:r>
+    </w:p>
+    <w:p>
+      <w:pPr>
+        <w:pStyle w:val="ListParagraph"/>
+        <w:numPr>
+          <w:ilvl w:val="0"/>
+          <w:numId w:val="5"/>
+        </w:numPr>
+      </w:pPr>
+      <w:r>
+        <w:t>to use malloc, you can initialize arrays of variables, such as characters, by initializing with:</w:t>
+      </w:r>
+    </w:p>
+    <w:p>
+      <w:pPr>
+        <w:pStyle w:val="ListParagraph"/>
+        <w:numPr>
+          <w:ilvl w:val="1"/>
+          <w:numId w:val="5"/>
+        </w:numPr>
+      </w:pPr>
       <w:proofErr w:type="spellStart"/>
       <w:r>
-        <w:t>malloc</w:t>
+        <w:t>var</w:t>
       </w:r>
       <w:proofErr w:type="spellEnd"/>
       <w:r>
-        <w:t xml:space="preserve"> allocates </w:t>
-      </w:r>
-      <w:r>
-        <w:t>memory of the given size</w:t>
-      </w:r>
-      <w:r>
-        <w:t xml:space="preserve"> and gives a </w:t>
+        <w:t xml:space="preserve"> = (char *) </w:t>
+      </w:r>
+      <w:proofErr w:type="gramStart"/>
+      <w:r>
+        <w:t>malloc(</w:t>
+      </w:r>
+      <w:proofErr w:type="gramEnd"/>
+      <w:r>
+        <w:t>15)</w:t>
+      </w:r>
+    </w:p>
+    <w:p>
+      <w:pPr>
+        <w:pStyle w:val="ListParagraph"/>
+        <w:numPr>
+          <w:ilvl w:val="1"/>
+          <w:numId w:val="5"/>
+        </w:numPr>
+      </w:pPr>
+      <w:r>
+        <w:t xml:space="preserve">this would allocate </w:t>
+      </w:r>
+      <w:proofErr w:type="gramStart"/>
+      <w:r>
+        <w:t>15 character</w:t>
+      </w:r>
+      <w:proofErr w:type="gramEnd"/>
+      <w:r>
+        <w:t xml:space="preserve"> bytes at the returned address</w:t>
       </w:r>
     </w:p>
     <w:p>
@@ -379,147 +438,75 @@
         </w:numPr>
       </w:pPr>
       <w:r>
-        <w:t xml:space="preserve">to use </w:t>
+        <w:lastRenderedPageBreak/>
+        <w:t>you can free the memory at a point by calling free(pointer), where pointer is the pointer variable pointing to the memory location you want to clear</w:t>
+      </w:r>
+    </w:p>
+    <w:p>
+      <w:r>
+        <w:t>5.)</w:t>
+      </w:r>
+    </w:p>
+    <w:p>
+      <w:pPr>
+        <w:pStyle w:val="ListParagraph"/>
+        <w:numPr>
+          <w:ilvl w:val="0"/>
+          <w:numId w:val="5"/>
+        </w:numPr>
+      </w:pPr>
+      <w:r>
+        <w:t xml:space="preserve">malloc takes 1 argument (number of bytes), </w:t>
       </w:r>
       <w:proofErr w:type="spellStart"/>
       <w:r>
-        <w:t>malloc</w:t>
+        <w:t>calloc</w:t>
       </w:r>
       <w:proofErr w:type="spellEnd"/>
       <w:r>
-        <w:t>, you can initialize arrays of variables, such as characters, by initializing with:</w:t>
-      </w:r>
-    </w:p>
-    <w:p>
-      <w:pPr>
-        <w:pStyle w:val="ListParagraph"/>
-        <w:numPr>
-          <w:ilvl w:val="1"/>
+        <w:t xml:space="preserve"> takes 2 arguments (number of blocks, and the size of the blocks)</w:t>
+      </w:r>
+    </w:p>
+    <w:p>
+      <w:pPr>
+        <w:pStyle w:val="ListParagraph"/>
+        <w:numPr>
+          <w:ilvl w:val="0"/>
+          <w:numId w:val="5"/>
+        </w:numPr>
+      </w:pPr>
+      <w:r>
+        <w:t>malloc returns a pointer to the given number of bytes of uninitialized storage, or NULL if it cannot allocate the given number of bytes in storage</w:t>
+      </w:r>
+    </w:p>
+    <w:p>
+      <w:pPr>
+        <w:pStyle w:val="ListParagraph"/>
+        <w:numPr>
+          <w:ilvl w:val="0"/>
           <w:numId w:val="5"/>
         </w:numPr>
       </w:pPr>
       <w:proofErr w:type="spellStart"/>
       <w:r>
-        <w:t>var</w:t>
+        <w:t>calloc</w:t>
       </w:r>
       <w:proofErr w:type="spellEnd"/>
       <w:r>
-        <w:t xml:space="preserve"> = (char *) </w:t>
-      </w:r>
-      <w:proofErr w:type="spellStart"/>
-      <w:r>
-        <w:t>malloc</w:t>
-      </w:r>
-      <w:proofErr w:type="spellEnd"/>
-      <w:r>
-        <w:t>(15)</w:t>
-      </w:r>
-    </w:p>
-    <w:p>
-      <w:pPr>
-        <w:pStyle w:val="ListParagraph"/>
-        <w:numPr>
-          <w:ilvl w:val="1"/>
-          <w:numId w:val="5"/>
-        </w:numPr>
-      </w:pPr>
-      <w:r>
-        <w:t xml:space="preserve">this would allocate 15 character bytes at </w:t>
-      </w:r>
-      <w:r>
-        <w:t>the returned address</w:t>
-      </w:r>
-    </w:p>
-    <w:p>
-      <w:pPr>
-        <w:pStyle w:val="ListParagraph"/>
-        <w:numPr>
-          <w:ilvl w:val="0"/>
-          <w:numId w:val="5"/>
-        </w:numPr>
-      </w:pPr>
-      <w:r>
-        <w:t>you can free the memory at a point by calling free(pointer), where pointer is the pointer variable pointing to the memory location you want to clear</w:t>
-      </w:r>
-    </w:p>
-    <w:p>
-      <w:r>
-        <w:t>5.)</w:t>
-      </w:r>
-    </w:p>
-    <w:p>
-      <w:pPr>
-        <w:pStyle w:val="ListParagraph"/>
-        <w:numPr>
-          <w:ilvl w:val="0"/>
-          <w:numId w:val="5"/>
-        </w:numPr>
-      </w:pPr>
-      <w:proofErr w:type="spellStart"/>
-      <w:r>
-        <w:t>malloc</w:t>
-      </w:r>
-      <w:proofErr w:type="spellEnd"/>
-      <w:r>
-        <w:t xml:space="preserve"> takes 1 argument</w:t>
-      </w:r>
-      <w:r>
-        <w:t xml:space="preserve"> (number of bytes)</w:t>
-      </w:r>
-      <w:r>
-        <w:t xml:space="preserve">, </w:t>
-      </w:r>
-      <w:proofErr w:type="spellStart"/>
-      <w:r>
-        <w:t>calloc</w:t>
-      </w:r>
-      <w:proofErr w:type="spellEnd"/>
-      <w:r>
-        <w:t xml:space="preserve"> takes 2 arguments</w:t>
-      </w:r>
-      <w:r>
-        <w:t xml:space="preserve"> (number of blocks, and the size of the blocks)</w:t>
-      </w:r>
-    </w:p>
-    <w:p>
-      <w:pPr>
-        <w:pStyle w:val="ListParagraph"/>
-        <w:numPr>
-          <w:ilvl w:val="0"/>
-          <w:numId w:val="5"/>
-        </w:numPr>
-      </w:pPr>
-      <w:proofErr w:type="spellStart"/>
-      <w:r>
-        <w:lastRenderedPageBreak/>
-        <w:t>malloc</w:t>
-      </w:r>
-      <w:proofErr w:type="spellEnd"/>
-      <w:r>
-        <w:t xml:space="preserve"> returns a pointer to the given number of bytes of uninitialized storage, or NULL if it cannot allocate the given number of bytes in storage</w:t>
-      </w:r>
-    </w:p>
-    <w:p>
-      <w:pPr>
-        <w:pStyle w:val="ListParagraph"/>
-        <w:numPr>
-          <w:ilvl w:val="0"/>
-          <w:numId w:val="5"/>
-        </w:numPr>
-      </w:pPr>
-      <w:proofErr w:type="spellStart"/>
-      <w:r>
-        <w:t>calloc</w:t>
-      </w:r>
-      <w:proofErr w:type="spellEnd"/>
-      <w:r>
-        <w:t xml:space="preserve"> returns a po</w:t>
+        <w:t xml:space="preserve"> returns a pointer to enough free space for an array of n objects of the specified size, or NULL </w:t>
+      </w:r>
+    </w:p>
+    <w:p>
+      <w:r>
+        <w:t>Bonus</w:t>
+      </w:r>
+    </w:p>
+    <w:p>
+      <w:r>
+        <w:t>Git is like a filing cabinet that stores records that are constantly changing.  Each new record is a git commit, and the filing cabinet is GitHub.</w:t>
       </w:r>
       <w:bookmarkStart w:id="0" w:name="_GoBack"/>
       <w:bookmarkEnd w:id="0"/>
-      <w:r>
-        <w:t xml:space="preserve">inter to enough free space for an array of n objects of the specified size, or NULL </w:t>
-      </w:r>
     </w:p>
     <w:sectPr>
       <w:pgSz w:w="12240" w:h="15840"/>
@@ -532,7 +519,7 @@
 </file>
 
 <file path=word/numbering.xml><?xml version="1.0" encoding="utf-8"?>
-<w:numbering xmlns:wpc="http://schemas.microsoft.com/office/word/2010/wordprocessingCanvas" xmlns:cx="http://schemas.microsoft.com/office/drawing/2014/chartex" xmlns:cx1="http://schemas.microsoft.com/office/drawing/2015/9/8/chartex" xmlns:mc="http://schemas.openxmlformats.org/markup-compatibility/2006" xmlns:o="urn:schemas-microsoft-com:office:office" xmlns:r="http://schemas.openxmlformats.org/officeDocument/2006/relationships" xmlns:m="http://schemas.openxmlformats.org/officeDocument/2006/math" xmlns:v="urn:schemas-microsoft-com:vml" xmlns:wp14="http://schemas.microsoft.com/office/word/2010/wordprocessingDrawing" xmlns:wp="http://schemas.openxmlformats.org/drawingml/2006/wordprocessingDrawing" xmlns:w10="urn:schemas-microsoft-com:office:word" xmlns:w="http://schemas.openxmlformats.org/wordprocessingml/2006/main" xmlns:w14="http://schemas.microsoft.com/office/word/2010/wordml" xmlns:w15="http://schemas.microsoft.com/office/word/2012/wordml" xmlns:w16se="http://schemas.microsoft.com/office/word/2015/wordml/symex" xmlns:wpg="http://schemas.microsoft.com/office/word/2010/wordprocessingGroup" xmlns:wpi="http://schemas.microsoft.com/office/word/2010/wordprocessingInk" xmlns:wne="http://schemas.microsoft.com/office/word/2006/wordml" xmlns:wps="http://schemas.microsoft.com/office/word/2010/wordprocessingShape" mc:Ignorable="w14 w15 w16se wp14">
+<w:numbering xmlns:wpc="http://schemas.microsoft.com/office/word/2010/wordprocessingCanvas" xmlns:cx="http://schemas.microsoft.com/office/drawing/2014/chartex" xmlns:cx1="http://schemas.microsoft.com/office/drawing/2015/9/8/chartex" xmlns:cx2="http://schemas.microsoft.com/office/drawing/2015/10/21/chartex" xmlns:cx3="http://schemas.microsoft.com/office/drawing/2016/5/9/chartex" xmlns:cx4="http://schemas.microsoft.com/office/drawing/2016/5/10/chartex" xmlns:cx5="http://schemas.microsoft.com/office/drawing/2016/5/11/chartex" xmlns:cx6="http://schemas.microsoft.com/office/drawing/2016/5/12/chartex" xmlns:cx7="http://schemas.microsoft.com/office/drawing/2016/5/13/chartex" xmlns:cx8="http://schemas.microsoft.com/office/drawing/2016/5/14/chartex" xmlns:mc="http://schemas.openxmlformats.org/markup-compatibility/2006" xmlns:aink="http://schemas.microsoft.com/office/drawing/2016/ink" xmlns:am3d="http://schemas.microsoft.com/office/drawing/2017/model3d" xmlns:o="urn:schemas-microsoft-com:office:office" xmlns:r="http://schemas.openxmlformats.org/officeDocument/2006/relationships" xmlns:m="http://schemas.openxmlformats.org/officeDocument/2006/math" xmlns:v="urn:schemas-microsoft-com:vml" xmlns:wp14="http://schemas.microsoft.com/office/word/2010/wordprocessingDrawing" xmlns:wp="http://schemas.openxmlformats.org/drawingml/2006/wordprocessingDrawing" xmlns:w10="urn:schemas-microsoft-com:office:word" xmlns:w="http://schemas.openxmlformats.org/wordprocessingml/2006/main" xmlns:w14="http://schemas.microsoft.com/office/word/2010/wordml" xmlns:w15="http://schemas.microsoft.com/office/word/2012/wordml" xmlns:w16cid="http://schemas.microsoft.com/office/word/2016/wordml/cid" xmlns:w16se="http://schemas.microsoft.com/office/word/2015/wordml/symex" xmlns:wpg="http://schemas.microsoft.com/office/word/2010/wordprocessingGroup" xmlns:wpi="http://schemas.microsoft.com/office/word/2010/wordprocessingInk" xmlns:wne="http://schemas.microsoft.com/office/word/2006/wordml" xmlns:wps="http://schemas.microsoft.com/office/word/2010/wordprocessingShape" mc:Ignorable="w14 w15 w16se w16cid wp14">
   <w:abstractNum w:abstractNumId="0" w15:restartNumberingAfterBreak="0">
     <w:nsid w:val="04A85FEA"/>
     <w:multiLevelType w:val="hybridMultilevel"/>
@@ -1043,7 +1030,7 @@
 </file>
 
 <file path=word/styles.xml><?xml version="1.0" encoding="utf-8"?>
-<w:styles xmlns:mc="http://schemas.openxmlformats.org/markup-compatibility/2006" xmlns:r="http://schemas.openxmlformats.org/officeDocument/2006/relationships" xmlns:w="http://schemas.openxmlformats.org/wordprocessingml/2006/main" xmlns:w14="http://schemas.microsoft.com/office/word/2010/wordml" xmlns:w15="http://schemas.microsoft.com/office/word/2012/wordml" xmlns:w16se="http://schemas.microsoft.com/office/word/2015/wordml/symex" mc:Ignorable="w14 w15 w16se">
+<w:styles xmlns:mc="http://schemas.openxmlformats.org/markup-compatibility/2006" xmlns:r="http://schemas.openxmlformats.org/officeDocument/2006/relationships" xmlns:w="http://schemas.openxmlformats.org/wordprocessingml/2006/main" xmlns:w14="http://schemas.microsoft.com/office/word/2010/wordml" xmlns:w15="http://schemas.microsoft.com/office/word/2012/wordml" xmlns:w16cid="http://schemas.microsoft.com/office/word/2016/wordml/cid" xmlns:w16se="http://schemas.microsoft.com/office/word/2015/wordml/symex" mc:Ignorable="w14 w15 w16se w16cid">
   <w:docDefaults>
     <w:rPrDefault>
       <w:rPr>
@@ -1059,7 +1046,7 @@
       </w:pPr>
     </w:pPrDefault>
   </w:docDefaults>
-  <w:latentStyles w:defLockedState="0" w:defUIPriority="99" w:defSemiHidden="0" w:defUnhideWhenUsed="0" w:defQFormat="0" w:count="371">
+  <w:latentStyles w:defLockedState="0" w:defUIPriority="99" w:defSemiHidden="0" w:defUnhideWhenUsed="0" w:defQFormat="0" w:count="375">
     <w:lsdException w:name="Normal" w:uiPriority="0" w:qFormat="1"/>
     <w:lsdException w:name="heading 1" w:uiPriority="9" w:qFormat="1"/>
     <w:lsdException w:name="heading 2" w:semiHidden="1" w:uiPriority="9" w:unhideWhenUsed="1" w:qFormat="1"/>
@@ -1165,7 +1152,6 @@
     <w:lsdException w:name="HTML Sample" w:semiHidden="1" w:unhideWhenUsed="1"/>
     <w:lsdException w:name="HTML Typewriter" w:semiHidden="1" w:unhideWhenUsed="1"/>
     <w:lsdException w:name="HTML Variable" w:semiHidden="1" w:unhideWhenUsed="1"/>
-    <w:lsdException w:name="Normal Table" w:semiHidden="1" w:unhideWhenUsed="1"/>
     <w:lsdException w:name="annotation subject" w:semiHidden="1" w:unhideWhenUsed="1"/>
     <w:lsdException w:name="No List" w:semiHidden="1" w:unhideWhenUsed="1"/>
     <w:lsdException w:name="Outline List 1" w:semiHidden="1" w:unhideWhenUsed="1"/>
@@ -1209,10 +1195,8 @@
     <w:lsdException w:name="Table Elegant" w:semiHidden="1" w:unhideWhenUsed="1"/>
     <w:lsdException w:name="Table Professional" w:semiHidden="1" w:unhideWhenUsed="1"/>
     <w:lsdException w:name="Table Subtle 1" w:semiHidden="1" w:unhideWhenUsed="1"/>
-    <w:lsdException w:name="Table Subtle 2" w:semiHidden="1" w:unhideWhenUsed="1"/>
     <w:lsdException w:name="Table Web 1" w:semiHidden="1" w:unhideWhenUsed="1"/>
     <w:lsdException w:name="Table Web 2" w:semiHidden="1" w:unhideWhenUsed="1"/>
-    <w:lsdException w:name="Table Web 3" w:semiHidden="1" w:unhideWhenUsed="1"/>
     <w:lsdException w:name="Balloon Text" w:semiHidden="1" w:unhideWhenUsed="1"/>
     <w:lsdException w:name="Table Grid" w:uiPriority="39"/>
     <w:lsdException w:name="Table Theme" w:semiHidden="1" w:unhideWhenUsed="1"/>
@@ -1431,10 +1415,15 @@
     <w:lsdException w:name="List Table 5 Dark Accent 6" w:uiPriority="50"/>
     <w:lsdException w:name="List Table 6 Colorful Accent 6" w:uiPriority="51"/>
     <w:lsdException w:name="List Table 7 Colorful Accent 6" w:uiPriority="52"/>
+    <w:lsdException w:name="Mention" w:semiHidden="1" w:unhideWhenUsed="1"/>
+    <w:lsdException w:name="Smart Hyperlink" w:semiHidden="1" w:unhideWhenUsed="1"/>
+    <w:lsdException w:name="Hashtag" w:semiHidden="1" w:unhideWhenUsed="1"/>
+    <w:lsdException w:name="Unresolved Mention" w:semiHidden="1" w:unhideWhenUsed="1"/>
   </w:latentStyles>
   <w:style w:type="paragraph" w:default="1" w:styleId="Normal">
     <w:name w:val="Normal"/>
     <w:qFormat/>
+    <w:rsid w:val="00253575"/>
   </w:style>
   <w:style w:type="character" w:default="1" w:styleId="DefaultParagraphFont">
     <w:name w:val="Default Paragraph Font"/>

</xml_diff>

<commit_message>
added repo to tutorial 3 submission
</commit_message>
<xml_diff>
--- a/tutorials/3/docs/questions.docx
+++ b/tutorials/3/docs/questions.docx
@@ -17,496 +17,505 @@
         <w:t>Thomas Reis 100590630</w:t>
       </w:r>
     </w:p>
-    <w:p/>
-    <w:p>
-      <w:r>
-        <w:t>Conceptual Questions</w:t>
-      </w:r>
-    </w:p>
-    <w:p>
-      <w:r>
-        <w:t>1.)</w:t>
-      </w:r>
-    </w:p>
-    <w:p>
-      <w:pPr>
-        <w:pStyle w:val="ListParagraph"/>
-        <w:numPr>
-          <w:ilvl w:val="0"/>
-          <w:numId w:val="5"/>
-        </w:numPr>
-      </w:pPr>
-      <w:r>
-        <w:t>read</w:t>
-      </w:r>
-    </w:p>
-    <w:p>
-      <w:pPr>
-        <w:pStyle w:val="ListParagraph"/>
-        <w:numPr>
-          <w:ilvl w:val="1"/>
-          <w:numId w:val="5"/>
-        </w:numPr>
-      </w:pPr>
-      <w:r>
-        <w:t xml:space="preserve">r or </w:t>
-      </w:r>
-      <w:proofErr w:type="spellStart"/>
-      <w:r>
-        <w:t>rb</w:t>
-      </w:r>
-      <w:proofErr w:type="spellEnd"/>
-    </w:p>
-    <w:p>
-      <w:pPr>
-        <w:pStyle w:val="ListParagraph"/>
-        <w:numPr>
-          <w:ilvl w:val="0"/>
-          <w:numId w:val="5"/>
-        </w:numPr>
-      </w:pPr>
-      <w:r>
-        <w:t>write</w:t>
-      </w:r>
-    </w:p>
-    <w:p>
-      <w:pPr>
-        <w:pStyle w:val="ListParagraph"/>
-        <w:numPr>
-          <w:ilvl w:val="1"/>
-          <w:numId w:val="5"/>
-        </w:numPr>
-      </w:pPr>
-      <w:r>
-        <w:t xml:space="preserve">w or </w:t>
-      </w:r>
-      <w:proofErr w:type="spellStart"/>
-      <w:r>
-        <w:t>wb</w:t>
-      </w:r>
-      <w:proofErr w:type="spellEnd"/>
-    </w:p>
-    <w:p>
-      <w:pPr>
-        <w:pStyle w:val="ListParagraph"/>
-        <w:numPr>
-          <w:ilvl w:val="0"/>
-          <w:numId w:val="5"/>
-        </w:numPr>
-      </w:pPr>
-      <w:r>
-        <w:t>read and write</w:t>
-      </w:r>
-    </w:p>
-    <w:p>
-      <w:pPr>
-        <w:pStyle w:val="ListParagraph"/>
-        <w:numPr>
-          <w:ilvl w:val="1"/>
-          <w:numId w:val="5"/>
-        </w:numPr>
-      </w:pPr>
-      <w:r>
-        <w:t xml:space="preserve">r+ or </w:t>
-      </w:r>
-      <w:proofErr w:type="spellStart"/>
-      <w:r>
-        <w:t>rb</w:t>
-      </w:r>
-      <w:proofErr w:type="spellEnd"/>
-      <w:r>
-        <w:t xml:space="preserve">+ or </w:t>
-      </w:r>
-      <w:proofErr w:type="spellStart"/>
-      <w:r>
-        <w:t>r+b</w:t>
-      </w:r>
-      <w:proofErr w:type="spellEnd"/>
-    </w:p>
-    <w:p>
-      <w:pPr>
-        <w:pStyle w:val="ListParagraph"/>
-        <w:numPr>
-          <w:ilvl w:val="0"/>
-          <w:numId w:val="5"/>
-        </w:numPr>
-      </w:pPr>
-      <w:r>
-        <w:t>append</w:t>
-      </w:r>
-    </w:p>
-    <w:p>
-      <w:pPr>
-        <w:pStyle w:val="ListParagraph"/>
-        <w:numPr>
-          <w:ilvl w:val="1"/>
-          <w:numId w:val="5"/>
-        </w:numPr>
-      </w:pPr>
-      <w:r>
-        <w:t xml:space="preserve">a+ or ab+ or </w:t>
-      </w:r>
-      <w:proofErr w:type="spellStart"/>
-      <w:r>
-        <w:t>a+b</w:t>
-      </w:r>
-      <w:proofErr w:type="spellEnd"/>
-    </w:p>
-    <w:p>
-      <w:r>
-        <w:t>2.)</w:t>
-      </w:r>
-    </w:p>
-    <w:p>
-      <w:pPr>
-        <w:pStyle w:val="ListParagraph"/>
-        <w:numPr>
-          <w:ilvl w:val="0"/>
-          <w:numId w:val="5"/>
-        </w:numPr>
-      </w:pPr>
-      <w:r>
-        <w:t>dynamic memory uses the heap</w:t>
-      </w:r>
-    </w:p>
-    <w:p>
-      <w:pPr>
-        <w:pStyle w:val="ListParagraph"/>
-        <w:numPr>
-          <w:ilvl w:val="1"/>
-          <w:numId w:val="5"/>
-        </w:numPr>
-      </w:pPr>
-      <w:r>
-        <w:t>allocated at startup</w:t>
-      </w:r>
-    </w:p>
-    <w:p>
-      <w:pPr>
-        <w:pStyle w:val="ListParagraph"/>
-        <w:numPr>
-          <w:ilvl w:val="1"/>
-          <w:numId w:val="5"/>
-        </w:numPr>
-      </w:pPr>
-      <w:r>
-        <w:t>reclaimed when the process exits</w:t>
-      </w:r>
-    </w:p>
-    <w:p>
-      <w:pPr>
-        <w:pStyle w:val="ListParagraph"/>
-        <w:numPr>
-          <w:ilvl w:val="0"/>
-          <w:numId w:val="5"/>
-        </w:numPr>
-      </w:pPr>
-      <w:r>
-        <w:t>the stack is used as scratch space for thread execution</w:t>
-      </w:r>
-    </w:p>
-    <w:p>
-      <w:pPr>
-        <w:pStyle w:val="ListParagraph"/>
-        <w:numPr>
-          <w:ilvl w:val="1"/>
-          <w:numId w:val="5"/>
-        </w:numPr>
-      </w:pPr>
-      <w:r>
-        <w:t>always LIFO, to make sure that processes are executed in the correct order</w:t>
-      </w:r>
-    </w:p>
-    <w:p>
-      <w:pPr>
-        <w:pStyle w:val="ListParagraph"/>
-        <w:numPr>
-          <w:ilvl w:val="1"/>
-          <w:numId w:val="5"/>
-        </w:numPr>
-      </w:pPr>
-      <w:r>
-        <w:t>allows for simple tracking of which block to use in the stack, as it just involves moving a pointer</w:t>
-      </w:r>
-    </w:p>
-    <w:p>
-      <w:pPr>
-        <w:pStyle w:val="ListParagraph"/>
-        <w:numPr>
-          <w:ilvl w:val="1"/>
-          <w:numId w:val="5"/>
-        </w:numPr>
-      </w:pPr>
-      <w:r>
-        <w:t>stacks are attached to a thread, so when threads exit their stack is reclaimed in memory</w:t>
-      </w:r>
-    </w:p>
-    <w:p>
-      <w:r>
-        <w:t>3.)</w:t>
-      </w:r>
-    </w:p>
-    <w:p>
-      <w:pPr>
-        <w:pStyle w:val="ListParagraph"/>
-        <w:numPr>
-          <w:ilvl w:val="0"/>
-          <w:numId w:val="5"/>
-        </w:numPr>
-      </w:pPr>
-      <w:r>
-        <w:t>Pointers are variables that hold the address of another variable as their value</w:t>
-      </w:r>
-    </w:p>
-    <w:p>
-      <w:pPr>
-        <w:pStyle w:val="ListParagraph"/>
-        <w:numPr>
-          <w:ilvl w:val="0"/>
-          <w:numId w:val="5"/>
-        </w:numPr>
-      </w:pPr>
-      <w:r>
-        <w:t>Pointers in C are defined as:</w:t>
-      </w:r>
-    </w:p>
-    <w:p>
-      <w:pPr>
-        <w:pStyle w:val="ListParagraph"/>
-        <w:numPr>
-          <w:ilvl w:val="1"/>
-          <w:numId w:val="5"/>
-        </w:numPr>
-      </w:pPr>
-      <w:r>
-        <w:t>type *name;</w:t>
-      </w:r>
-    </w:p>
-    <w:p>
-      <w:pPr>
-        <w:pStyle w:val="ListParagraph"/>
-        <w:numPr>
-          <w:ilvl w:val="1"/>
-          <w:numId w:val="5"/>
-        </w:numPr>
-      </w:pPr>
-      <w:r>
-        <w:t>type is the type of the variable the pointer is pointing too</w:t>
-      </w:r>
-    </w:p>
-    <w:p>
-      <w:pPr>
-        <w:pStyle w:val="ListParagraph"/>
-        <w:numPr>
-          <w:ilvl w:val="1"/>
-          <w:numId w:val="5"/>
-        </w:numPr>
-      </w:pPr>
-      <w:r>
-        <w:t>name is the name of the pointer</w:t>
-      </w:r>
-    </w:p>
-    <w:p>
-      <w:pPr>
-        <w:pStyle w:val="ListParagraph"/>
-        <w:numPr>
-          <w:ilvl w:val="0"/>
-          <w:numId w:val="5"/>
-        </w:numPr>
-      </w:pPr>
-      <w:r>
-        <w:t>to set the value a pointer points to, use name = &amp;</w:t>
-      </w:r>
-      <w:proofErr w:type="spellStart"/>
-      <w:r>
-        <w:t>var</w:t>
-      </w:r>
-      <w:proofErr w:type="spellEnd"/>
-    </w:p>
-    <w:p>
-      <w:pPr>
-        <w:pStyle w:val="ListParagraph"/>
-        <w:numPr>
-          <w:ilvl w:val="1"/>
-          <w:numId w:val="5"/>
-        </w:numPr>
-      </w:pPr>
-      <w:r>
-        <w:t xml:space="preserve">name is the pointer, </w:t>
-      </w:r>
-      <w:proofErr w:type="spellStart"/>
-      <w:r>
-        <w:t>var</w:t>
-      </w:r>
-      <w:proofErr w:type="spellEnd"/>
-      <w:r>
-        <w:t xml:space="preserve"> is the variable address to have name point to</w:t>
-      </w:r>
-    </w:p>
-    <w:p>
-      <w:pPr>
-        <w:pStyle w:val="ListParagraph"/>
-        <w:numPr>
-          <w:ilvl w:val="1"/>
-          <w:numId w:val="5"/>
-        </w:numPr>
-      </w:pPr>
-      <w:r>
-        <w:t>to get the address, you can now access the value of name</w:t>
-      </w:r>
-    </w:p>
-    <w:p>
-      <w:r>
-        <w:t>4.)</w:t>
-      </w:r>
-    </w:p>
-    <w:p>
-      <w:pPr>
-        <w:pStyle w:val="ListParagraph"/>
-        <w:numPr>
-          <w:ilvl w:val="0"/>
-          <w:numId w:val="5"/>
-        </w:numPr>
-      </w:pPr>
-      <w:r>
-        <w:t xml:space="preserve">malloc allocates memory of the given size and gives a </w:t>
-      </w:r>
-    </w:p>
-    <w:p>
-      <w:pPr>
-        <w:pStyle w:val="ListParagraph"/>
-        <w:numPr>
-          <w:ilvl w:val="0"/>
-          <w:numId w:val="5"/>
-        </w:numPr>
-      </w:pPr>
-      <w:r>
-        <w:t>to use malloc, you can initialize arrays of variables, such as characters, by initializing with:</w:t>
-      </w:r>
-    </w:p>
-    <w:p>
-      <w:pPr>
-        <w:pStyle w:val="ListParagraph"/>
-        <w:numPr>
-          <w:ilvl w:val="1"/>
-          <w:numId w:val="5"/>
-        </w:numPr>
-      </w:pPr>
-      <w:proofErr w:type="spellStart"/>
-      <w:r>
-        <w:t>var</w:t>
-      </w:r>
-      <w:proofErr w:type="spellEnd"/>
-      <w:r>
-        <w:t xml:space="preserve"> = (char *) </w:t>
-      </w:r>
-      <w:proofErr w:type="gramStart"/>
-      <w:r>
-        <w:t>malloc(</w:t>
-      </w:r>
-      <w:proofErr w:type="gramEnd"/>
-      <w:r>
-        <w:t>15)</w:t>
-      </w:r>
-    </w:p>
-    <w:p>
-      <w:pPr>
-        <w:pStyle w:val="ListParagraph"/>
-        <w:numPr>
-          <w:ilvl w:val="1"/>
-          <w:numId w:val="5"/>
-        </w:numPr>
-      </w:pPr>
-      <w:r>
-        <w:t xml:space="preserve">this would allocate </w:t>
-      </w:r>
-      <w:proofErr w:type="gramStart"/>
-      <w:r>
-        <w:t>15 character</w:t>
-      </w:r>
-      <w:proofErr w:type="gramEnd"/>
-      <w:r>
-        <w:t xml:space="preserve"> bytes at the returned address</w:t>
-      </w:r>
-    </w:p>
-    <w:p>
-      <w:pPr>
-        <w:pStyle w:val="ListParagraph"/>
-        <w:numPr>
-          <w:ilvl w:val="0"/>
-          <w:numId w:val="5"/>
-        </w:numPr>
-      </w:pPr>
-      <w:r>
-        <w:lastRenderedPageBreak/>
-        <w:t>you can free the memory at a point by calling free(pointer), where pointer is the pointer variable pointing to the memory location you want to clear</w:t>
-      </w:r>
-    </w:p>
-    <w:p>
-      <w:r>
-        <w:t>5.)</w:t>
-      </w:r>
-    </w:p>
-    <w:p>
-      <w:pPr>
-        <w:pStyle w:val="ListParagraph"/>
-        <w:numPr>
-          <w:ilvl w:val="0"/>
-          <w:numId w:val="5"/>
-        </w:numPr>
-      </w:pPr>
-      <w:r>
-        <w:t xml:space="preserve">malloc takes 1 argument (number of bytes), </w:t>
-      </w:r>
-      <w:proofErr w:type="spellStart"/>
-      <w:r>
-        <w:t>calloc</w:t>
-      </w:r>
-      <w:proofErr w:type="spellEnd"/>
-      <w:r>
-        <w:t xml:space="preserve"> takes 2 arguments (number of blocks, and the size of the blocks)</w:t>
-      </w:r>
-    </w:p>
-    <w:p>
-      <w:pPr>
-        <w:pStyle w:val="ListParagraph"/>
-        <w:numPr>
-          <w:ilvl w:val="0"/>
-          <w:numId w:val="5"/>
-        </w:numPr>
-      </w:pPr>
-      <w:r>
-        <w:t>malloc returns a pointer to the given number of bytes of uninitialized storage, or NULL if it cannot allocate the given number of bytes in storage</w:t>
-      </w:r>
-    </w:p>
-    <w:p>
-      <w:pPr>
-        <w:pStyle w:val="ListParagraph"/>
-        <w:numPr>
-          <w:ilvl w:val="0"/>
-          <w:numId w:val="5"/>
-        </w:numPr>
-      </w:pPr>
-      <w:proofErr w:type="spellStart"/>
-      <w:r>
-        <w:t>calloc</w:t>
-      </w:r>
-      <w:proofErr w:type="spellEnd"/>
-      <w:r>
-        <w:t xml:space="preserve"> returns a pointer to enough free space for an array of n objects of the specified size, or NULL </w:t>
-      </w:r>
-    </w:p>
-    <w:p>
-      <w:r>
-        <w:t>Bonus</w:t>
-      </w:r>
-    </w:p>
-    <w:p>
-      <w:r>
-        <w:t>Git is like a filing cabinet that stores records that are constantly changing.  Each new record is a git commit, and the filing cabinet is GitHub.</w:t>
-      </w:r>
+    <w:p>
+      <w:r>
+        <w:t xml:space="preserve">GitHub: </w:t>
+      </w:r>
+      <w:r>
+        <w:t>https://github.com/Bradon-Lodwick/OS-Work</w:t>
+      </w:r>
+    </w:p>
+    <w:p>
       <w:bookmarkStart w:id="0" w:name="_GoBack"/>
       <w:bookmarkEnd w:id="0"/>
+    </w:p>
+    <w:p>
+      <w:r>
+        <w:t>Conceptual Questions</w:t>
+      </w:r>
+    </w:p>
+    <w:p>
+      <w:r>
+        <w:t>1.)</w:t>
+      </w:r>
+    </w:p>
+    <w:p>
+      <w:pPr>
+        <w:pStyle w:val="ListParagraph"/>
+        <w:numPr>
+          <w:ilvl w:val="0"/>
+          <w:numId w:val="5"/>
+        </w:numPr>
+      </w:pPr>
+      <w:r>
+        <w:t>read</w:t>
+      </w:r>
+    </w:p>
+    <w:p>
+      <w:pPr>
+        <w:pStyle w:val="ListParagraph"/>
+        <w:numPr>
+          <w:ilvl w:val="1"/>
+          <w:numId w:val="5"/>
+        </w:numPr>
+      </w:pPr>
+      <w:r>
+        <w:t xml:space="preserve">r or </w:t>
+      </w:r>
+      <w:proofErr w:type="spellStart"/>
+      <w:r>
+        <w:t>rb</w:t>
+      </w:r>
+      <w:proofErr w:type="spellEnd"/>
+    </w:p>
+    <w:p>
+      <w:pPr>
+        <w:pStyle w:val="ListParagraph"/>
+        <w:numPr>
+          <w:ilvl w:val="0"/>
+          <w:numId w:val="5"/>
+        </w:numPr>
+      </w:pPr>
+      <w:r>
+        <w:t>write</w:t>
+      </w:r>
+    </w:p>
+    <w:p>
+      <w:pPr>
+        <w:pStyle w:val="ListParagraph"/>
+        <w:numPr>
+          <w:ilvl w:val="1"/>
+          <w:numId w:val="5"/>
+        </w:numPr>
+      </w:pPr>
+      <w:r>
+        <w:t xml:space="preserve">w or </w:t>
+      </w:r>
+      <w:proofErr w:type="spellStart"/>
+      <w:r>
+        <w:t>wb</w:t>
+      </w:r>
+      <w:proofErr w:type="spellEnd"/>
+    </w:p>
+    <w:p>
+      <w:pPr>
+        <w:pStyle w:val="ListParagraph"/>
+        <w:numPr>
+          <w:ilvl w:val="0"/>
+          <w:numId w:val="5"/>
+        </w:numPr>
+      </w:pPr>
+      <w:r>
+        <w:t>read and write</w:t>
+      </w:r>
+    </w:p>
+    <w:p>
+      <w:pPr>
+        <w:pStyle w:val="ListParagraph"/>
+        <w:numPr>
+          <w:ilvl w:val="1"/>
+          <w:numId w:val="5"/>
+        </w:numPr>
+      </w:pPr>
+      <w:r>
+        <w:t xml:space="preserve">r+ or </w:t>
+      </w:r>
+      <w:proofErr w:type="spellStart"/>
+      <w:r>
+        <w:t>rb</w:t>
+      </w:r>
+      <w:proofErr w:type="spellEnd"/>
+      <w:r>
+        <w:t xml:space="preserve">+ or </w:t>
+      </w:r>
+      <w:proofErr w:type="spellStart"/>
+      <w:r>
+        <w:t>r+b</w:t>
+      </w:r>
+      <w:proofErr w:type="spellEnd"/>
+    </w:p>
+    <w:p>
+      <w:pPr>
+        <w:pStyle w:val="ListParagraph"/>
+        <w:numPr>
+          <w:ilvl w:val="0"/>
+          <w:numId w:val="5"/>
+        </w:numPr>
+      </w:pPr>
+      <w:r>
+        <w:t>append</w:t>
+      </w:r>
+    </w:p>
+    <w:p>
+      <w:pPr>
+        <w:pStyle w:val="ListParagraph"/>
+        <w:numPr>
+          <w:ilvl w:val="1"/>
+          <w:numId w:val="5"/>
+        </w:numPr>
+      </w:pPr>
+      <w:r>
+        <w:t xml:space="preserve">a+ or ab+ or </w:t>
+      </w:r>
+      <w:proofErr w:type="spellStart"/>
+      <w:r>
+        <w:t>a+b</w:t>
+      </w:r>
+      <w:proofErr w:type="spellEnd"/>
+    </w:p>
+    <w:p>
+      <w:r>
+        <w:t>2.)</w:t>
+      </w:r>
+    </w:p>
+    <w:p>
+      <w:pPr>
+        <w:pStyle w:val="ListParagraph"/>
+        <w:numPr>
+          <w:ilvl w:val="0"/>
+          <w:numId w:val="5"/>
+        </w:numPr>
+      </w:pPr>
+      <w:r>
+        <w:t>dynamic memory uses the heap</w:t>
+      </w:r>
+    </w:p>
+    <w:p>
+      <w:pPr>
+        <w:pStyle w:val="ListParagraph"/>
+        <w:numPr>
+          <w:ilvl w:val="1"/>
+          <w:numId w:val="5"/>
+        </w:numPr>
+      </w:pPr>
+      <w:r>
+        <w:t>allocated at startup</w:t>
+      </w:r>
+    </w:p>
+    <w:p>
+      <w:pPr>
+        <w:pStyle w:val="ListParagraph"/>
+        <w:numPr>
+          <w:ilvl w:val="1"/>
+          <w:numId w:val="5"/>
+        </w:numPr>
+      </w:pPr>
+      <w:r>
+        <w:t>reclaimed when the process exits</w:t>
+      </w:r>
+    </w:p>
+    <w:p>
+      <w:pPr>
+        <w:pStyle w:val="ListParagraph"/>
+        <w:numPr>
+          <w:ilvl w:val="0"/>
+          <w:numId w:val="5"/>
+        </w:numPr>
+      </w:pPr>
+      <w:r>
+        <w:t>the stack is used as scratch space for thread execution</w:t>
+      </w:r>
+    </w:p>
+    <w:p>
+      <w:pPr>
+        <w:pStyle w:val="ListParagraph"/>
+        <w:numPr>
+          <w:ilvl w:val="1"/>
+          <w:numId w:val="5"/>
+        </w:numPr>
+      </w:pPr>
+      <w:r>
+        <w:t>always LIFO, to make sure that processes are executed in the correct order</w:t>
+      </w:r>
+    </w:p>
+    <w:p>
+      <w:pPr>
+        <w:pStyle w:val="ListParagraph"/>
+        <w:numPr>
+          <w:ilvl w:val="1"/>
+          <w:numId w:val="5"/>
+        </w:numPr>
+      </w:pPr>
+      <w:r>
+        <w:t>allows for simple tracking of which block to use in the stack, as it just involves moving a pointer</w:t>
+      </w:r>
+    </w:p>
+    <w:p>
+      <w:pPr>
+        <w:pStyle w:val="ListParagraph"/>
+        <w:numPr>
+          <w:ilvl w:val="1"/>
+          <w:numId w:val="5"/>
+        </w:numPr>
+      </w:pPr>
+      <w:r>
+        <w:t>stacks are attached to a thread, so when threads exit their stack is reclaimed in memory</w:t>
+      </w:r>
+    </w:p>
+    <w:p>
+      <w:r>
+        <w:t>3.)</w:t>
+      </w:r>
+    </w:p>
+    <w:p>
+      <w:pPr>
+        <w:pStyle w:val="ListParagraph"/>
+        <w:numPr>
+          <w:ilvl w:val="0"/>
+          <w:numId w:val="5"/>
+        </w:numPr>
+      </w:pPr>
+      <w:r>
+        <w:t>Pointers are variables that hold the address of another variable as their value</w:t>
+      </w:r>
+    </w:p>
+    <w:p>
+      <w:pPr>
+        <w:pStyle w:val="ListParagraph"/>
+        <w:numPr>
+          <w:ilvl w:val="0"/>
+          <w:numId w:val="5"/>
+        </w:numPr>
+      </w:pPr>
+      <w:r>
+        <w:t>Pointers in C are defined as:</w:t>
+      </w:r>
+    </w:p>
+    <w:p>
+      <w:pPr>
+        <w:pStyle w:val="ListParagraph"/>
+        <w:numPr>
+          <w:ilvl w:val="1"/>
+          <w:numId w:val="5"/>
+        </w:numPr>
+      </w:pPr>
+      <w:r>
+        <w:t>type *name;</w:t>
+      </w:r>
+    </w:p>
+    <w:p>
+      <w:pPr>
+        <w:pStyle w:val="ListParagraph"/>
+        <w:numPr>
+          <w:ilvl w:val="1"/>
+          <w:numId w:val="5"/>
+        </w:numPr>
+      </w:pPr>
+      <w:r>
+        <w:t>type is the type of the variable the pointer is pointing too</w:t>
+      </w:r>
+    </w:p>
+    <w:p>
+      <w:pPr>
+        <w:pStyle w:val="ListParagraph"/>
+        <w:numPr>
+          <w:ilvl w:val="1"/>
+          <w:numId w:val="5"/>
+        </w:numPr>
+      </w:pPr>
+      <w:r>
+        <w:t>name is the name of the pointer</w:t>
+      </w:r>
+    </w:p>
+    <w:p>
+      <w:pPr>
+        <w:pStyle w:val="ListParagraph"/>
+        <w:numPr>
+          <w:ilvl w:val="0"/>
+          <w:numId w:val="5"/>
+        </w:numPr>
+      </w:pPr>
+      <w:r>
+        <w:t>to set the value a pointer points to, use name = &amp;</w:t>
+      </w:r>
+      <w:proofErr w:type="spellStart"/>
+      <w:r>
+        <w:t>var</w:t>
+      </w:r>
+      <w:proofErr w:type="spellEnd"/>
+    </w:p>
+    <w:p>
+      <w:pPr>
+        <w:pStyle w:val="ListParagraph"/>
+        <w:numPr>
+          <w:ilvl w:val="1"/>
+          <w:numId w:val="5"/>
+        </w:numPr>
+      </w:pPr>
+      <w:r>
+        <w:t xml:space="preserve">name is the pointer, </w:t>
+      </w:r>
+      <w:proofErr w:type="spellStart"/>
+      <w:r>
+        <w:t>var</w:t>
+      </w:r>
+      <w:proofErr w:type="spellEnd"/>
+      <w:r>
+        <w:t xml:space="preserve"> is the variable address to have name point to</w:t>
+      </w:r>
+    </w:p>
+    <w:p>
+      <w:pPr>
+        <w:pStyle w:val="ListParagraph"/>
+        <w:numPr>
+          <w:ilvl w:val="1"/>
+          <w:numId w:val="5"/>
+        </w:numPr>
+      </w:pPr>
+      <w:r>
+        <w:t>to get the address, you can now access the value of name</w:t>
+      </w:r>
+    </w:p>
+    <w:p>
+      <w:r>
+        <w:t>4.)</w:t>
+      </w:r>
+    </w:p>
+    <w:p>
+      <w:pPr>
+        <w:pStyle w:val="ListParagraph"/>
+        <w:numPr>
+          <w:ilvl w:val="0"/>
+          <w:numId w:val="5"/>
+        </w:numPr>
+      </w:pPr>
+      <w:r>
+        <w:t xml:space="preserve">malloc allocates memory of the given size and gives a </w:t>
+      </w:r>
+    </w:p>
+    <w:p>
+      <w:pPr>
+        <w:pStyle w:val="ListParagraph"/>
+        <w:numPr>
+          <w:ilvl w:val="0"/>
+          <w:numId w:val="5"/>
+        </w:numPr>
+      </w:pPr>
+      <w:r>
+        <w:t>to use malloc, you can initialize arrays of variables, such as characters, by initializing with:</w:t>
+      </w:r>
+    </w:p>
+    <w:p>
+      <w:pPr>
+        <w:pStyle w:val="ListParagraph"/>
+        <w:numPr>
+          <w:ilvl w:val="1"/>
+          <w:numId w:val="5"/>
+        </w:numPr>
+      </w:pPr>
+      <w:proofErr w:type="spellStart"/>
+      <w:r>
+        <w:t>var</w:t>
+      </w:r>
+      <w:proofErr w:type="spellEnd"/>
+      <w:r>
+        <w:t xml:space="preserve"> = (char *) </w:t>
+      </w:r>
+      <w:proofErr w:type="gramStart"/>
+      <w:r>
+        <w:t>malloc(</w:t>
+      </w:r>
+      <w:proofErr w:type="gramEnd"/>
+      <w:r>
+        <w:t>15)</w:t>
+      </w:r>
+    </w:p>
+    <w:p>
+      <w:pPr>
+        <w:pStyle w:val="ListParagraph"/>
+        <w:numPr>
+          <w:ilvl w:val="1"/>
+          <w:numId w:val="5"/>
+        </w:numPr>
+      </w:pPr>
+      <w:r>
+        <w:lastRenderedPageBreak/>
+        <w:t xml:space="preserve">this would allocate </w:t>
+      </w:r>
+      <w:proofErr w:type="gramStart"/>
+      <w:r>
+        <w:t>15 character</w:t>
+      </w:r>
+      <w:proofErr w:type="gramEnd"/>
+      <w:r>
+        <w:t xml:space="preserve"> bytes at the returned address</w:t>
+      </w:r>
+    </w:p>
+    <w:p>
+      <w:pPr>
+        <w:pStyle w:val="ListParagraph"/>
+        <w:numPr>
+          <w:ilvl w:val="0"/>
+          <w:numId w:val="5"/>
+        </w:numPr>
+      </w:pPr>
+      <w:r>
+        <w:t>you can free the memory at a point by calling free(pointer), where pointer is the pointer variable pointing to the memory location you want to clear</w:t>
+      </w:r>
+    </w:p>
+    <w:p>
+      <w:r>
+        <w:t>5.)</w:t>
+      </w:r>
+    </w:p>
+    <w:p>
+      <w:pPr>
+        <w:pStyle w:val="ListParagraph"/>
+        <w:numPr>
+          <w:ilvl w:val="0"/>
+          <w:numId w:val="5"/>
+        </w:numPr>
+      </w:pPr>
+      <w:r>
+        <w:t xml:space="preserve">malloc takes 1 argument (number of bytes), </w:t>
+      </w:r>
+      <w:proofErr w:type="spellStart"/>
+      <w:r>
+        <w:t>calloc</w:t>
+      </w:r>
+      <w:proofErr w:type="spellEnd"/>
+      <w:r>
+        <w:t xml:space="preserve"> takes 2 arguments (number of blocks, and the size of the blocks)</w:t>
+      </w:r>
+    </w:p>
+    <w:p>
+      <w:pPr>
+        <w:pStyle w:val="ListParagraph"/>
+        <w:numPr>
+          <w:ilvl w:val="0"/>
+          <w:numId w:val="5"/>
+        </w:numPr>
+      </w:pPr>
+      <w:r>
+        <w:t>malloc returns a pointer to the given number of bytes of uninitialized storage, or NULL if it cannot allocate the given number of bytes in storage</w:t>
+      </w:r>
+    </w:p>
+    <w:p>
+      <w:pPr>
+        <w:pStyle w:val="ListParagraph"/>
+        <w:numPr>
+          <w:ilvl w:val="0"/>
+          <w:numId w:val="5"/>
+        </w:numPr>
+      </w:pPr>
+      <w:proofErr w:type="spellStart"/>
+      <w:r>
+        <w:t>calloc</w:t>
+      </w:r>
+      <w:proofErr w:type="spellEnd"/>
+      <w:r>
+        <w:t xml:space="preserve"> returns a pointer to enough free space for an array of n objects of the specified size, or NULL </w:t>
+      </w:r>
+    </w:p>
+    <w:p>
+      <w:r>
+        <w:t>Bonus</w:t>
+      </w:r>
+    </w:p>
+    <w:p>
+      <w:r>
+        <w:t>Git is like a filing cabinet that stores records that are constantly changing.  Each new record is a git commit, and the filing cabinet is GitHub.</w:t>
+      </w:r>
     </w:p>
     <w:sectPr>
       <w:pgSz w:w="12240" w:h="15840"/>
@@ -1152,6 +1161,7 @@
     <w:lsdException w:name="HTML Sample" w:semiHidden="1" w:unhideWhenUsed="1"/>
     <w:lsdException w:name="HTML Typewriter" w:semiHidden="1" w:unhideWhenUsed="1"/>
     <w:lsdException w:name="HTML Variable" w:semiHidden="1" w:unhideWhenUsed="1"/>
+    <w:lsdException w:name="Normal Table" w:semiHidden="1" w:unhideWhenUsed="1"/>
     <w:lsdException w:name="annotation subject" w:semiHidden="1" w:unhideWhenUsed="1"/>
     <w:lsdException w:name="No List" w:semiHidden="1" w:unhideWhenUsed="1"/>
     <w:lsdException w:name="Outline List 1" w:semiHidden="1" w:unhideWhenUsed="1"/>
@@ -1195,8 +1205,10 @@
     <w:lsdException w:name="Table Elegant" w:semiHidden="1" w:unhideWhenUsed="1"/>
     <w:lsdException w:name="Table Professional" w:semiHidden="1" w:unhideWhenUsed="1"/>
     <w:lsdException w:name="Table Subtle 1" w:semiHidden="1" w:unhideWhenUsed="1"/>
+    <w:lsdException w:name="Table Subtle 2" w:semiHidden="1" w:unhideWhenUsed="1"/>
     <w:lsdException w:name="Table Web 1" w:semiHidden="1" w:unhideWhenUsed="1"/>
     <w:lsdException w:name="Table Web 2" w:semiHidden="1" w:unhideWhenUsed="1"/>
+    <w:lsdException w:name="Table Web 3" w:semiHidden="1" w:unhideWhenUsed="1"/>
     <w:lsdException w:name="Balloon Text" w:semiHidden="1" w:unhideWhenUsed="1"/>
     <w:lsdException w:name="Table Grid" w:uiPriority="39"/>
     <w:lsdException w:name="Table Theme" w:semiHidden="1" w:unhideWhenUsed="1"/>

</xml_diff>